<commit_message>
Docs: Update picture of TRI
</commit_message>
<xml_diff>
--- a/Docs/Thrust_Limits_and_TRI.docx
+++ b/Docs/Thrust_Limits_and_TRI.docx
@@ -1,6 +1,6 @@
 
 <file path=word/document.xml><?xml version="1.0" encoding="utf-8"?>
-<w:document xmlns:wpc="http://schemas.microsoft.com/office/word/2010/wordprocessingCanvas" xmlns:cx="http://schemas.microsoft.com/office/drawing/2014/chartex" xmlns:cx1="http://schemas.microsoft.com/office/drawing/2015/9/8/chartex" xmlns:cx2="http://schemas.microsoft.com/office/drawing/2015/10/21/chartex" xmlns:cx3="http://schemas.microsoft.com/office/drawing/2016/5/9/chartex" xmlns:cx4="http://schemas.microsoft.com/office/drawing/2016/5/10/chartex" xmlns:cx5="http://schemas.microsoft.com/office/drawing/2016/5/11/chartex" xmlns:cx6="http://schemas.microsoft.com/office/drawing/2016/5/12/chartex" xmlns:cx7="http://schemas.microsoft.com/office/drawing/2016/5/13/chartex" xmlns:cx8="http://schemas.microsoft.com/office/drawing/2016/5/14/chartex" xmlns:mc="http://schemas.openxmlformats.org/markup-compatibility/2006" xmlns:aink="http://schemas.microsoft.com/office/drawing/2016/ink" xmlns:am3d="http://schemas.microsoft.com/office/drawing/2017/model3d" xmlns:o="urn:schemas-microsoft-com:office:office" xmlns:oel="http://schemas.microsoft.com/office/2019/extlst" xmlns:r="http://schemas.openxmlformats.org/officeDocument/2006/relationships" xmlns:m="http://schemas.openxmlformats.org/officeDocument/2006/math" xmlns:v="urn:schemas-microsoft-com:vml" xmlns:wp14="http://schemas.microsoft.com/office/word/2010/wordprocessingDrawing" xmlns:wp="http://schemas.openxmlformats.org/drawingml/2006/wordprocessingDrawing" xmlns:w10="urn:schemas-microsoft-com:office:word" xmlns:w="http://schemas.openxmlformats.org/wordprocessingml/2006/main" xmlns:w14="http://schemas.microsoft.com/office/word/2010/wordml" xmlns:w15="http://schemas.microsoft.com/office/word/2012/wordml" xmlns:w16cex="http://schemas.microsoft.com/office/word/2018/wordml/cex" xmlns:w16cid="http://schemas.microsoft.com/office/word/2016/wordml/cid" xmlns:w16="http://schemas.microsoft.com/office/word/2018/wordml" xmlns:w16sdtdh="http://schemas.microsoft.com/office/word/2020/wordml/sdtdatahash" xmlns:w16se="http://schemas.microsoft.com/office/word/2015/wordml/symex" xmlns:wpg="http://schemas.microsoft.com/office/word/2010/wordprocessingGroup" xmlns:wpi="http://schemas.microsoft.com/office/word/2010/wordprocessingInk" xmlns:wne="http://schemas.microsoft.com/office/word/2006/wordml" xmlns:wps="http://schemas.microsoft.com/office/word/2010/wordprocessingShape" mc:Ignorable="w14 w15 w16se w16cid w16 w16cex w16sdtdh wp14">
+<w:document xmlns:wpc="http://schemas.microsoft.com/office/word/2010/wordprocessingCanvas" xmlns:cx="http://schemas.microsoft.com/office/drawing/2014/chartex" xmlns:cx1="http://schemas.microsoft.com/office/drawing/2015/9/8/chartex" xmlns:cx2="http://schemas.microsoft.com/office/drawing/2015/10/21/chartex" xmlns:cx3="http://schemas.microsoft.com/office/drawing/2016/5/9/chartex" xmlns:cx4="http://schemas.microsoft.com/office/drawing/2016/5/10/chartex" xmlns:cx5="http://schemas.microsoft.com/office/drawing/2016/5/11/chartex" xmlns:cx6="http://schemas.microsoft.com/office/drawing/2016/5/12/chartex" xmlns:cx7="http://schemas.microsoft.com/office/drawing/2016/5/13/chartex" xmlns:cx8="http://schemas.microsoft.com/office/drawing/2016/5/14/chartex" xmlns:mc="http://schemas.openxmlformats.org/markup-compatibility/2006" xmlns:aink="http://schemas.microsoft.com/office/drawing/2016/ink" xmlns:am3d="http://schemas.microsoft.com/office/drawing/2017/model3d" xmlns:o="urn:schemas-microsoft-com:office:office" xmlns:oel="http://schemas.microsoft.com/office/2019/extlst" xmlns:r="http://schemas.openxmlformats.org/officeDocument/2006/relationships" xmlns:m="http://schemas.openxmlformats.org/officeDocument/2006/math" xmlns:v="urn:schemas-microsoft-com:vml" xmlns:wp14="http://schemas.microsoft.com/office/word/2010/wordprocessingDrawing" xmlns:wp="http://schemas.openxmlformats.org/drawingml/2006/wordprocessingDrawing" xmlns:w10="urn:schemas-microsoft-com:office:word" xmlns:w="http://schemas.openxmlformats.org/wordprocessingml/2006/main" xmlns:w14="http://schemas.microsoft.com/office/word/2010/wordml" xmlns:w15="http://schemas.microsoft.com/office/word/2012/wordml" xmlns:w16cex="http://schemas.microsoft.com/office/word/2018/wordml/cex" xmlns:w16cid="http://schemas.microsoft.com/office/word/2016/wordml/cid" xmlns:w16="http://schemas.microsoft.com/office/word/2018/wordml" xmlns:w16du="http://schemas.microsoft.com/office/word/2023/wordml/word16du" xmlns:w16sdtdh="http://schemas.microsoft.com/office/word/2020/wordml/sdtdatahash" xmlns:w16se="http://schemas.microsoft.com/office/word/2015/wordml/symex" xmlns:wpg="http://schemas.microsoft.com/office/word/2010/wordprocessingGroup" xmlns:wpi="http://schemas.microsoft.com/office/word/2010/wordprocessingInk" xmlns:wne="http://schemas.microsoft.com/office/word/2006/wordml" xmlns:wps="http://schemas.microsoft.com/office/word/2010/wordprocessingShape" mc:Ignorable="w14 w15 w16se w16cid w16 w16cex w16sdtdh w16du wp14">
   <w:body>
     <w:p>
       <w:pPr>
@@ -857,6 +857,86 @@
         <mc:AlternateContent>
           <mc:Choice Requires="wps">
             <w:drawing>
+              <wp:anchor distT="0" distB="0" distL="114300" distR="114300" simplePos="0" relativeHeight="251662336" behindDoc="0" locked="0" layoutInCell="1" allowOverlap="1" wp14:anchorId="6A4977C3" wp14:editId="24A2E94A">
+                <wp:simplePos x="0" y="0"/>
+                <wp:positionH relativeFrom="column">
+                  <wp:posOffset>187904</wp:posOffset>
+                </wp:positionH>
+                <wp:positionV relativeFrom="paragraph">
+                  <wp:posOffset>2210435</wp:posOffset>
+                </wp:positionV>
+                <wp:extent cx="1543050" cy="1038225"/>
+                <wp:effectExtent l="0" t="0" r="19050" b="28575"/>
+                <wp:wrapNone/>
+                <wp:docPr id="1721930696" name="Rectangle 1"/>
+                <wp:cNvGraphicFramePr/>
+                <a:graphic xmlns:a="http://schemas.openxmlformats.org/drawingml/2006/main">
+                  <a:graphicData uri="http://schemas.microsoft.com/office/word/2010/wordprocessingShape">
+                    <wps:wsp>
+                      <wps:cNvSpPr/>
+                      <wps:spPr>
+                        <a:xfrm>
+                          <a:off x="0" y="0"/>
+                          <a:ext cx="1543050" cy="1038225"/>
+                        </a:xfrm>
+                        <a:prstGeom prst="rect">
+                          <a:avLst/>
+                        </a:prstGeom>
+                        <a:noFill/>
+                        <a:ln w="19050">
+                          <a:solidFill>
+                            <a:srgbClr val="FF0000"/>
+                          </a:solidFill>
+                        </a:ln>
+                      </wps:spPr>
+                      <wps:style>
+                        <a:lnRef idx="2">
+                          <a:schemeClr val="accent1">
+                            <a:shade val="15000"/>
+                          </a:schemeClr>
+                        </a:lnRef>
+                        <a:fillRef idx="1">
+                          <a:schemeClr val="accent1"/>
+                        </a:fillRef>
+                        <a:effectRef idx="0">
+                          <a:schemeClr val="accent1"/>
+                        </a:effectRef>
+                        <a:fontRef idx="minor">
+                          <a:schemeClr val="lt1"/>
+                        </a:fontRef>
+                      </wps:style>
+                      <wps:bodyPr rot="0" spcFirstLastPara="0" vertOverflow="overflow" horzOverflow="overflow" vert="horz" wrap="square" lIns="91440" tIns="45720" rIns="91440" bIns="45720" numCol="1" spcCol="0" rtlCol="0" fromWordArt="0" anchor="ctr" anchorCtr="0" forceAA="0" compatLnSpc="1">
+                        <a:prstTxWarp prst="textNoShape">
+                          <a:avLst/>
+                        </a:prstTxWarp>
+                        <a:noAutofit/>
+                      </wps:bodyPr>
+                    </wps:wsp>
+                  </a:graphicData>
+                </a:graphic>
+                <wp14:sizeRelH relativeFrom="margin">
+                  <wp14:pctWidth>0</wp14:pctWidth>
+                </wp14:sizeRelH>
+                <wp14:sizeRelV relativeFrom="margin">
+                  <wp14:pctHeight>0</wp14:pctHeight>
+                </wp14:sizeRelV>
+              </wp:anchor>
+            </w:drawing>
+          </mc:Choice>
+          <mc:Fallback>
+            <w:pict>
+              <v:rect w14:anchorId="37A75E15" id="Rectangle 1" o:spid="_x0000_s1026" style="position:absolute;margin-left:14.8pt;margin-top:174.05pt;width:121.5pt;height:81.75pt;z-index:251662336;visibility:visible;mso-wrap-style:square;mso-width-percent:0;mso-height-percent:0;mso-wrap-distance-left:9pt;mso-wrap-distance-top:0;mso-wrap-distance-right:9pt;mso-wrap-distance-bottom:0;mso-position-horizontal:absolute;mso-position-horizontal-relative:text;mso-position-vertical:absolute;mso-position-vertical-relative:text;mso-width-percent:0;mso-height-percent:0;mso-width-relative:margin;mso-height-relative:margin;v-text-anchor:middle" o:gfxdata="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" filled="f" strokecolor="red" strokeweight="1.5pt"/>
+            </w:pict>
+          </mc:Fallback>
+        </mc:AlternateContent>
+      </w:r>
+      <w:r>
+        <w:rPr>
+          <w:noProof/>
+        </w:rPr>
+        <mc:AlternateContent>
+          <mc:Choice Requires="wps">
+            <w:drawing>
               <wp:anchor distT="0" distB="0" distL="114300" distR="114300" simplePos="0" relativeHeight="251699200" behindDoc="0" locked="0" layoutInCell="1" allowOverlap="1" wp14:anchorId="31A473D0" wp14:editId="20B58442">
                 <wp:simplePos x="0" y="0"/>
                 <wp:positionH relativeFrom="column">
@@ -2697,9 +2777,9 @@
           <w:noProof/>
         </w:rPr>
         <w:drawing>
-          <wp:inline distT="0" distB="0" distL="0" distR="0" wp14:anchorId="363FDBEF" wp14:editId="5EBE22D4">
-            <wp:extent cx="1914525" cy="3667125"/>
-            <wp:effectExtent l="0" t="0" r="9525" b="9525"/>
+          <wp:inline distT="0" distB="0" distL="0" distR="0" wp14:anchorId="363FDBEF" wp14:editId="01A9FCB3">
+            <wp:extent cx="1914525" cy="3665085"/>
+            <wp:effectExtent l="0" t="0" r="0" b="0"/>
             <wp:docPr id="556543707" name="Picture 1"/>
             <wp:cNvGraphicFramePr>
               <a:graphicFrameLocks xmlns:a="http://schemas.openxmlformats.org/drawingml/2006/main" noChangeAspect="1"/>
@@ -2708,7 +2788,7 @@
               <a:graphicData uri="http://schemas.openxmlformats.org/drawingml/2006/picture">
                 <pic:pic xmlns:pic="http://schemas.openxmlformats.org/drawingml/2006/picture">
                   <pic:nvPicPr>
-                    <pic:cNvPr id="556543707" name=""/>
+                    <pic:cNvPr id="556543707" name="Picture 1"/>
                     <pic:cNvPicPr/>
                   </pic:nvPicPr>
                   <pic:blipFill>
@@ -2726,7 +2806,7 @@
                   <pic:spPr>
                     <a:xfrm>
                       <a:off x="0" y="0"/>
-                      <a:ext cx="1914525" cy="3667125"/>
+                      <a:ext cx="1914525" cy="3665085"/>
                     </a:xfrm>
                     <a:prstGeom prst="rect">
                       <a:avLst/>
@@ -2744,86 +2824,6 @@
         </w:rPr>
         <w:t xml:space="preserve"> </w:t>
       </w:r>
-      <w:r>
-        <w:rPr>
-          <w:noProof/>
-        </w:rPr>
-        <mc:AlternateContent>
-          <mc:Choice Requires="wps">
-            <w:drawing>
-              <wp:anchor distT="0" distB="0" distL="114300" distR="114300" simplePos="0" relativeHeight="251662336" behindDoc="0" locked="0" layoutInCell="1" allowOverlap="1" wp14:anchorId="6A4977C3" wp14:editId="0184EF4A">
-                <wp:simplePos x="0" y="0"/>
-                <wp:positionH relativeFrom="column">
-                  <wp:posOffset>182880</wp:posOffset>
-                </wp:positionH>
-                <wp:positionV relativeFrom="paragraph">
-                  <wp:posOffset>2225700</wp:posOffset>
-                </wp:positionV>
-                <wp:extent cx="1543406" cy="1038251"/>
-                <wp:effectExtent l="0" t="0" r="19050" b="28575"/>
-                <wp:wrapNone/>
-                <wp:docPr id="1721930696" name="Rectangle 1"/>
-                <wp:cNvGraphicFramePr/>
-                <a:graphic xmlns:a="http://schemas.openxmlformats.org/drawingml/2006/main">
-                  <a:graphicData uri="http://schemas.microsoft.com/office/word/2010/wordprocessingShape">
-                    <wps:wsp>
-                      <wps:cNvSpPr/>
-                      <wps:spPr>
-                        <a:xfrm>
-                          <a:off x="0" y="0"/>
-                          <a:ext cx="1543406" cy="1038251"/>
-                        </a:xfrm>
-                        <a:prstGeom prst="rect">
-                          <a:avLst/>
-                        </a:prstGeom>
-                        <a:noFill/>
-                        <a:ln w="19050">
-                          <a:solidFill>
-                            <a:srgbClr val="FF0000"/>
-                          </a:solidFill>
-                        </a:ln>
-                      </wps:spPr>
-                      <wps:style>
-                        <a:lnRef idx="2">
-                          <a:schemeClr val="accent1">
-                            <a:shade val="15000"/>
-                          </a:schemeClr>
-                        </a:lnRef>
-                        <a:fillRef idx="1">
-                          <a:schemeClr val="accent1"/>
-                        </a:fillRef>
-                        <a:effectRef idx="0">
-                          <a:schemeClr val="accent1"/>
-                        </a:effectRef>
-                        <a:fontRef idx="minor">
-                          <a:schemeClr val="lt1"/>
-                        </a:fontRef>
-                      </wps:style>
-                      <wps:bodyPr rot="0" spcFirstLastPara="0" vertOverflow="overflow" horzOverflow="overflow" vert="horz" wrap="square" lIns="91440" tIns="45720" rIns="91440" bIns="45720" numCol="1" spcCol="0" rtlCol="0" fromWordArt="0" anchor="ctr" anchorCtr="0" forceAA="0" compatLnSpc="1">
-                        <a:prstTxWarp prst="textNoShape">
-                          <a:avLst/>
-                        </a:prstTxWarp>
-                        <a:noAutofit/>
-                      </wps:bodyPr>
-                    </wps:wsp>
-                  </a:graphicData>
-                </a:graphic>
-                <wp14:sizeRelH relativeFrom="margin">
-                  <wp14:pctWidth>0</wp14:pctWidth>
-                </wp14:sizeRelH>
-                <wp14:sizeRelV relativeFrom="margin">
-                  <wp14:pctHeight>0</wp14:pctHeight>
-                </wp14:sizeRelV>
-              </wp:anchor>
-            </w:drawing>
-          </mc:Choice>
-          <mc:Fallback>
-            <w:pict>
-              <v:rect w14:anchorId="586698B7" id="Rectangle 1" o:spid="_x0000_s1026" style="position:absolute;margin-left:14.4pt;margin-top:175.25pt;width:121.55pt;height:81.75pt;z-index:251662336;visibility:visible;mso-wrap-style:square;mso-width-percent:0;mso-height-percent:0;mso-wrap-distance-left:9pt;mso-wrap-distance-top:0;mso-wrap-distance-right:9pt;mso-wrap-distance-bottom:0;mso-position-horizontal:absolute;mso-position-horizontal-relative:text;mso-position-vertical:absolute;mso-position-vertical-relative:text;mso-width-percent:0;mso-height-percent:0;mso-width-relative:margin;mso-height-relative:margin;v-text-anchor:middle" o:gfxdata="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" filled="f" strokecolor="red" strokeweight="1.5pt"/>
-            </w:pict>
-          </mc:Fallback>
-        </mc:AlternateContent>
-      </w:r>
     </w:p>
     <w:p>
       <w:pPr>
@@ -3405,7 +3405,15 @@
         <w:br/>
       </w:r>
       <w:r>
-        <w:t>Available with the TRI set to TO and</w:t>
+        <w:t xml:space="preserve">Available with the TRI set to </w:t>
+      </w:r>
+      <w:proofErr w:type="spellStart"/>
+      <w:r>
+        <w:t>TO</w:t>
+      </w:r>
+      <w:proofErr w:type="spellEnd"/>
+      <w:r>
+        <w:t xml:space="preserve"> and</w:t>
       </w:r>
       <w:r>
         <w:t xml:space="preserve"> </w:t>
@@ -3457,7 +3465,15 @@
         <w:br/>
       </w:r>
       <w:r>
-        <w:t>Available with the TRI set to TO and the Automatic Reserve Thrust</w:t>
+        <w:t xml:space="preserve">Available with the TRI set to </w:t>
+      </w:r>
+      <w:proofErr w:type="spellStart"/>
+      <w:r>
+        <w:t>TO</w:t>
+      </w:r>
+      <w:proofErr w:type="spellEnd"/>
+      <w:r>
+        <w:t xml:space="preserve"> and the Automatic Reserve Thrust</w:t>
       </w:r>
       <w:r>
         <w:t xml:space="preserve"> (ART)</w:t>
@@ -3493,7 +3509,15 @@
       </w:r>
       <w:r>
         <w:br/>
-        <w:t xml:space="preserve">Available with the TRI set to TO FLEX and the Automatic Reserve Thrust </w:t>
+        <w:t xml:space="preserve">Available with the TRI set to </w:t>
+      </w:r>
+      <w:proofErr w:type="spellStart"/>
+      <w:r>
+        <w:t>TO</w:t>
+      </w:r>
+      <w:proofErr w:type="spellEnd"/>
+      <w:r>
+        <w:t xml:space="preserve"> FLEX and the Automatic Reserve Thrust </w:t>
       </w:r>
       <w:r>
         <w:t xml:space="preserve">(ART) </w:t>
@@ -3963,7 +3987,7 @@
 </file>
 
 <file path=word/endnotes.xml><?xml version="1.0" encoding="utf-8"?>
-<w:endnotes xmlns:wpc="http://schemas.microsoft.com/office/word/2010/wordprocessingCanvas" xmlns:cx="http://schemas.microsoft.com/office/drawing/2014/chartex" xmlns:cx1="http://schemas.microsoft.com/office/drawing/2015/9/8/chartex" xmlns:cx2="http://schemas.microsoft.com/office/drawing/2015/10/21/chartex" xmlns:cx3="http://schemas.microsoft.com/office/drawing/2016/5/9/chartex" xmlns:cx4="http://schemas.microsoft.com/office/drawing/2016/5/10/chartex" xmlns:cx5="http://schemas.microsoft.com/office/drawing/2016/5/11/chartex" xmlns:cx6="http://schemas.microsoft.com/office/drawing/2016/5/12/chartex" xmlns:cx7="http://schemas.microsoft.com/office/drawing/2016/5/13/chartex" xmlns:cx8="http://schemas.microsoft.com/office/drawing/2016/5/14/chartex" xmlns:mc="http://schemas.openxmlformats.org/markup-compatibility/2006" xmlns:aink="http://schemas.microsoft.com/office/drawing/2016/ink" xmlns:am3d="http://schemas.microsoft.com/office/drawing/2017/model3d" xmlns:o="urn:schemas-microsoft-com:office:office" xmlns:oel="http://schemas.microsoft.com/office/2019/extlst" xmlns:r="http://schemas.openxmlformats.org/officeDocument/2006/relationships" xmlns:m="http://schemas.openxmlformats.org/officeDocument/2006/math" xmlns:v="urn:schemas-microsoft-com:vml" xmlns:wp14="http://schemas.microsoft.com/office/word/2010/wordprocessingDrawing" xmlns:wp="http://schemas.openxmlformats.org/drawingml/2006/wordprocessingDrawing" xmlns:w10="urn:schemas-microsoft-com:office:word" xmlns:w="http://schemas.openxmlformats.org/wordprocessingml/2006/main" xmlns:w14="http://schemas.microsoft.com/office/word/2010/wordml" xmlns:w15="http://schemas.microsoft.com/office/word/2012/wordml" xmlns:w16cex="http://schemas.microsoft.com/office/word/2018/wordml/cex" xmlns:w16cid="http://schemas.microsoft.com/office/word/2016/wordml/cid" xmlns:w16="http://schemas.microsoft.com/office/word/2018/wordml" xmlns:w16sdtdh="http://schemas.microsoft.com/office/word/2020/wordml/sdtdatahash" xmlns:w16se="http://schemas.microsoft.com/office/word/2015/wordml/symex" xmlns:wpg="http://schemas.microsoft.com/office/word/2010/wordprocessingGroup" xmlns:wpi="http://schemas.microsoft.com/office/word/2010/wordprocessingInk" xmlns:wne="http://schemas.microsoft.com/office/word/2006/wordml" xmlns:wps="http://schemas.microsoft.com/office/word/2010/wordprocessingShape" mc:Ignorable="w14 w15 w16se w16cid w16 w16cex w16sdtdh wp14">
+<w:endnotes xmlns:wpc="http://schemas.microsoft.com/office/word/2010/wordprocessingCanvas" xmlns:cx="http://schemas.microsoft.com/office/drawing/2014/chartex" xmlns:cx1="http://schemas.microsoft.com/office/drawing/2015/9/8/chartex" xmlns:cx2="http://schemas.microsoft.com/office/drawing/2015/10/21/chartex" xmlns:cx3="http://schemas.microsoft.com/office/drawing/2016/5/9/chartex" xmlns:cx4="http://schemas.microsoft.com/office/drawing/2016/5/10/chartex" xmlns:cx5="http://schemas.microsoft.com/office/drawing/2016/5/11/chartex" xmlns:cx6="http://schemas.microsoft.com/office/drawing/2016/5/12/chartex" xmlns:cx7="http://schemas.microsoft.com/office/drawing/2016/5/13/chartex" xmlns:cx8="http://schemas.microsoft.com/office/drawing/2016/5/14/chartex" xmlns:mc="http://schemas.openxmlformats.org/markup-compatibility/2006" xmlns:aink="http://schemas.microsoft.com/office/drawing/2016/ink" xmlns:am3d="http://schemas.microsoft.com/office/drawing/2017/model3d" xmlns:o="urn:schemas-microsoft-com:office:office" xmlns:oel="http://schemas.microsoft.com/office/2019/extlst" xmlns:r="http://schemas.openxmlformats.org/officeDocument/2006/relationships" xmlns:m="http://schemas.openxmlformats.org/officeDocument/2006/math" xmlns:v="urn:schemas-microsoft-com:vml" xmlns:wp14="http://schemas.microsoft.com/office/word/2010/wordprocessingDrawing" xmlns:wp="http://schemas.openxmlformats.org/drawingml/2006/wordprocessingDrawing" xmlns:w10="urn:schemas-microsoft-com:office:word" xmlns:w="http://schemas.openxmlformats.org/wordprocessingml/2006/main" xmlns:w14="http://schemas.microsoft.com/office/word/2010/wordml" xmlns:w15="http://schemas.microsoft.com/office/word/2012/wordml" xmlns:w16cex="http://schemas.microsoft.com/office/word/2018/wordml/cex" xmlns:w16cid="http://schemas.microsoft.com/office/word/2016/wordml/cid" xmlns:w16="http://schemas.microsoft.com/office/word/2018/wordml" xmlns:w16du="http://schemas.microsoft.com/office/word/2023/wordml/word16du" xmlns:w16sdtdh="http://schemas.microsoft.com/office/word/2020/wordml/sdtdatahash" xmlns:w16se="http://schemas.microsoft.com/office/word/2015/wordml/symex" xmlns:wpg="http://schemas.microsoft.com/office/word/2010/wordprocessingGroup" xmlns:wpi="http://schemas.microsoft.com/office/word/2010/wordprocessingInk" xmlns:wne="http://schemas.microsoft.com/office/word/2006/wordml" xmlns:wps="http://schemas.microsoft.com/office/word/2010/wordprocessingShape" mc:Ignorable="w14 w15 w16se w16cid w16 w16cex w16sdtdh w16du wp14">
   <w:endnote w:type="separator" w:id="-1">
     <w:p>
       <w:pPr>
@@ -3988,7 +4012,7 @@
 </file>
 
 <file path=word/footer1.xml><?xml version="1.0" encoding="utf-8"?>
-<w:ftr xmlns:wpc="http://schemas.microsoft.com/office/word/2010/wordprocessingCanvas" xmlns:cx="http://schemas.microsoft.com/office/drawing/2014/chartex" xmlns:cx1="http://schemas.microsoft.com/office/drawing/2015/9/8/chartex" xmlns:cx2="http://schemas.microsoft.com/office/drawing/2015/10/21/chartex" xmlns:cx3="http://schemas.microsoft.com/office/drawing/2016/5/9/chartex" xmlns:cx4="http://schemas.microsoft.com/office/drawing/2016/5/10/chartex" xmlns:cx5="http://schemas.microsoft.com/office/drawing/2016/5/11/chartex" xmlns:cx6="http://schemas.microsoft.com/office/drawing/2016/5/12/chartex" xmlns:cx7="http://schemas.microsoft.com/office/drawing/2016/5/13/chartex" xmlns:cx8="http://schemas.microsoft.com/office/drawing/2016/5/14/chartex" xmlns:mc="http://schemas.openxmlformats.org/markup-compatibility/2006" xmlns:aink="http://schemas.microsoft.com/office/drawing/2016/ink" xmlns:am3d="http://schemas.microsoft.com/office/drawing/2017/model3d" xmlns:o="urn:schemas-microsoft-com:office:office" xmlns:oel="http://schemas.microsoft.com/office/2019/extlst" xmlns:r="http://schemas.openxmlformats.org/officeDocument/2006/relationships" xmlns:m="http://schemas.openxmlformats.org/officeDocument/2006/math" xmlns:v="urn:schemas-microsoft-com:vml" xmlns:wp14="http://schemas.microsoft.com/office/word/2010/wordprocessingDrawing" xmlns:wp="http://schemas.openxmlformats.org/drawingml/2006/wordprocessingDrawing" xmlns:w10="urn:schemas-microsoft-com:office:word" xmlns:w="http://schemas.openxmlformats.org/wordprocessingml/2006/main" xmlns:w14="http://schemas.microsoft.com/office/word/2010/wordml" xmlns:w15="http://schemas.microsoft.com/office/word/2012/wordml" xmlns:w16cex="http://schemas.microsoft.com/office/word/2018/wordml/cex" xmlns:w16cid="http://schemas.microsoft.com/office/word/2016/wordml/cid" xmlns:w16="http://schemas.microsoft.com/office/word/2018/wordml" xmlns:w16sdtdh="http://schemas.microsoft.com/office/word/2020/wordml/sdtdatahash" xmlns:w16se="http://schemas.microsoft.com/office/word/2015/wordml/symex" xmlns:wpg="http://schemas.microsoft.com/office/word/2010/wordprocessingGroup" xmlns:wpi="http://schemas.microsoft.com/office/word/2010/wordprocessingInk" xmlns:wne="http://schemas.microsoft.com/office/word/2006/wordml" xmlns:wps="http://schemas.microsoft.com/office/word/2010/wordprocessingShape" mc:Ignorable="w14 w15 w16se w16cid w16 w16cex w16sdtdh wp14">
+<w:ftr xmlns:wpc="http://schemas.microsoft.com/office/word/2010/wordprocessingCanvas" xmlns:cx="http://schemas.microsoft.com/office/drawing/2014/chartex" xmlns:cx1="http://schemas.microsoft.com/office/drawing/2015/9/8/chartex" xmlns:cx2="http://schemas.microsoft.com/office/drawing/2015/10/21/chartex" xmlns:cx3="http://schemas.microsoft.com/office/drawing/2016/5/9/chartex" xmlns:cx4="http://schemas.microsoft.com/office/drawing/2016/5/10/chartex" xmlns:cx5="http://schemas.microsoft.com/office/drawing/2016/5/11/chartex" xmlns:cx6="http://schemas.microsoft.com/office/drawing/2016/5/12/chartex" xmlns:cx7="http://schemas.microsoft.com/office/drawing/2016/5/13/chartex" xmlns:cx8="http://schemas.microsoft.com/office/drawing/2016/5/14/chartex" xmlns:mc="http://schemas.openxmlformats.org/markup-compatibility/2006" xmlns:aink="http://schemas.microsoft.com/office/drawing/2016/ink" xmlns:am3d="http://schemas.microsoft.com/office/drawing/2017/model3d" xmlns:o="urn:schemas-microsoft-com:office:office" xmlns:oel="http://schemas.microsoft.com/office/2019/extlst" xmlns:r="http://schemas.openxmlformats.org/officeDocument/2006/relationships" xmlns:m="http://schemas.openxmlformats.org/officeDocument/2006/math" xmlns:v="urn:schemas-microsoft-com:vml" xmlns:wp14="http://schemas.microsoft.com/office/word/2010/wordprocessingDrawing" xmlns:wp="http://schemas.openxmlformats.org/drawingml/2006/wordprocessingDrawing" xmlns:w10="urn:schemas-microsoft-com:office:word" xmlns:w="http://schemas.openxmlformats.org/wordprocessingml/2006/main" xmlns:w14="http://schemas.microsoft.com/office/word/2010/wordml" xmlns:w15="http://schemas.microsoft.com/office/word/2012/wordml" xmlns:w16cex="http://schemas.microsoft.com/office/word/2018/wordml/cex" xmlns:w16cid="http://schemas.microsoft.com/office/word/2016/wordml/cid" xmlns:w16="http://schemas.microsoft.com/office/word/2018/wordml" xmlns:w16du="http://schemas.microsoft.com/office/word/2023/wordml/word16du" xmlns:w16sdtdh="http://schemas.microsoft.com/office/word/2020/wordml/sdtdatahash" xmlns:w16se="http://schemas.microsoft.com/office/word/2015/wordml/symex" xmlns:wpg="http://schemas.microsoft.com/office/word/2010/wordprocessingGroup" xmlns:wpi="http://schemas.microsoft.com/office/word/2010/wordprocessingInk" xmlns:wne="http://schemas.microsoft.com/office/word/2006/wordml" xmlns:wps="http://schemas.microsoft.com/office/word/2010/wordprocessingShape" mc:Ignorable="w14 w15 w16se w16cid w16 w16cex w16sdtdh w16du wp14">
   <w:sdt>
     <w:sdtPr>
       <w:id w:val="-1618825378"/>
@@ -4050,7 +4074,7 @@
 </file>
 
 <file path=word/footnotes.xml><?xml version="1.0" encoding="utf-8"?>
-<w:footnotes xmlns:wpc="http://schemas.microsoft.com/office/word/2010/wordprocessingCanvas" xmlns:cx="http://schemas.microsoft.com/office/drawing/2014/chartex" xmlns:cx1="http://schemas.microsoft.com/office/drawing/2015/9/8/chartex" xmlns:cx2="http://schemas.microsoft.com/office/drawing/2015/10/21/chartex" xmlns:cx3="http://schemas.microsoft.com/office/drawing/2016/5/9/chartex" xmlns:cx4="http://schemas.microsoft.com/office/drawing/2016/5/10/chartex" xmlns:cx5="http://schemas.microsoft.com/office/drawing/2016/5/11/chartex" xmlns:cx6="http://schemas.microsoft.com/office/drawing/2016/5/12/chartex" xmlns:cx7="http://schemas.microsoft.com/office/drawing/2016/5/13/chartex" xmlns:cx8="http://schemas.microsoft.com/office/drawing/2016/5/14/chartex" xmlns:mc="http://schemas.openxmlformats.org/markup-compatibility/2006" xmlns:aink="http://schemas.microsoft.com/office/drawing/2016/ink" xmlns:am3d="http://schemas.microsoft.com/office/drawing/2017/model3d" xmlns:o="urn:schemas-microsoft-com:office:office" xmlns:oel="http://schemas.microsoft.com/office/2019/extlst" xmlns:r="http://schemas.openxmlformats.org/officeDocument/2006/relationships" xmlns:m="http://schemas.openxmlformats.org/officeDocument/2006/math" xmlns:v="urn:schemas-microsoft-com:vml" xmlns:wp14="http://schemas.microsoft.com/office/word/2010/wordprocessingDrawing" xmlns:wp="http://schemas.openxmlformats.org/drawingml/2006/wordprocessingDrawing" xmlns:w10="urn:schemas-microsoft-com:office:word" xmlns:w="http://schemas.openxmlformats.org/wordprocessingml/2006/main" xmlns:w14="http://schemas.microsoft.com/office/word/2010/wordml" xmlns:w15="http://schemas.microsoft.com/office/word/2012/wordml" xmlns:w16cex="http://schemas.microsoft.com/office/word/2018/wordml/cex" xmlns:w16cid="http://schemas.microsoft.com/office/word/2016/wordml/cid" xmlns:w16="http://schemas.microsoft.com/office/word/2018/wordml" xmlns:w16sdtdh="http://schemas.microsoft.com/office/word/2020/wordml/sdtdatahash" xmlns:w16se="http://schemas.microsoft.com/office/word/2015/wordml/symex" xmlns:wpg="http://schemas.microsoft.com/office/word/2010/wordprocessingGroup" xmlns:wpi="http://schemas.microsoft.com/office/word/2010/wordprocessingInk" xmlns:wne="http://schemas.microsoft.com/office/word/2006/wordml" xmlns:wps="http://schemas.microsoft.com/office/word/2010/wordprocessingShape" mc:Ignorable="w14 w15 w16se w16cid w16 w16cex w16sdtdh wp14">
+<w:footnotes xmlns:wpc="http://schemas.microsoft.com/office/word/2010/wordprocessingCanvas" xmlns:cx="http://schemas.microsoft.com/office/drawing/2014/chartex" xmlns:cx1="http://schemas.microsoft.com/office/drawing/2015/9/8/chartex" xmlns:cx2="http://schemas.microsoft.com/office/drawing/2015/10/21/chartex" xmlns:cx3="http://schemas.microsoft.com/office/drawing/2016/5/9/chartex" xmlns:cx4="http://schemas.microsoft.com/office/drawing/2016/5/10/chartex" xmlns:cx5="http://schemas.microsoft.com/office/drawing/2016/5/11/chartex" xmlns:cx6="http://schemas.microsoft.com/office/drawing/2016/5/12/chartex" xmlns:cx7="http://schemas.microsoft.com/office/drawing/2016/5/13/chartex" xmlns:cx8="http://schemas.microsoft.com/office/drawing/2016/5/14/chartex" xmlns:mc="http://schemas.openxmlformats.org/markup-compatibility/2006" xmlns:aink="http://schemas.microsoft.com/office/drawing/2016/ink" xmlns:am3d="http://schemas.microsoft.com/office/drawing/2017/model3d" xmlns:o="urn:schemas-microsoft-com:office:office" xmlns:oel="http://schemas.microsoft.com/office/2019/extlst" xmlns:r="http://schemas.openxmlformats.org/officeDocument/2006/relationships" xmlns:m="http://schemas.openxmlformats.org/officeDocument/2006/math" xmlns:v="urn:schemas-microsoft-com:vml" xmlns:wp14="http://schemas.microsoft.com/office/word/2010/wordprocessingDrawing" xmlns:wp="http://schemas.openxmlformats.org/drawingml/2006/wordprocessingDrawing" xmlns:w10="urn:schemas-microsoft-com:office:word" xmlns:w="http://schemas.openxmlformats.org/wordprocessingml/2006/main" xmlns:w14="http://schemas.microsoft.com/office/word/2010/wordml" xmlns:w15="http://schemas.microsoft.com/office/word/2012/wordml" xmlns:w16cex="http://schemas.microsoft.com/office/word/2018/wordml/cex" xmlns:w16cid="http://schemas.microsoft.com/office/word/2016/wordml/cid" xmlns:w16="http://schemas.microsoft.com/office/word/2018/wordml" xmlns:w16du="http://schemas.microsoft.com/office/word/2023/wordml/word16du" xmlns:w16sdtdh="http://schemas.microsoft.com/office/word/2020/wordml/sdtdatahash" xmlns:w16se="http://schemas.microsoft.com/office/word/2015/wordml/symex" xmlns:wpg="http://schemas.microsoft.com/office/word/2010/wordprocessingGroup" xmlns:wpi="http://schemas.microsoft.com/office/word/2010/wordprocessingInk" xmlns:wne="http://schemas.microsoft.com/office/word/2006/wordml" xmlns:wps="http://schemas.microsoft.com/office/word/2010/wordprocessingShape" mc:Ignorable="w14 w15 w16se w16cid w16 w16cex w16sdtdh w16du wp14">
   <w:footnote w:type="separator" w:id="-1">
     <w:p>
       <w:pPr>
@@ -4075,7 +4099,7 @@
 </file>
 
 <file path=word/numbering.xml><?xml version="1.0" encoding="utf-8"?>
-<w:numbering xmlns:wpc="http://schemas.microsoft.com/office/word/2010/wordprocessingCanvas" xmlns:cx="http://schemas.microsoft.com/office/drawing/2014/chartex" xmlns:cx1="http://schemas.microsoft.com/office/drawing/2015/9/8/chartex" xmlns:cx2="http://schemas.microsoft.com/office/drawing/2015/10/21/chartex" xmlns:cx3="http://schemas.microsoft.com/office/drawing/2016/5/9/chartex" xmlns:cx4="http://schemas.microsoft.com/office/drawing/2016/5/10/chartex" xmlns:cx5="http://schemas.microsoft.com/office/drawing/2016/5/11/chartex" xmlns:cx6="http://schemas.microsoft.com/office/drawing/2016/5/12/chartex" xmlns:cx7="http://schemas.microsoft.com/office/drawing/2016/5/13/chartex" xmlns:cx8="http://schemas.microsoft.com/office/drawing/2016/5/14/chartex" xmlns:mc="http://schemas.openxmlformats.org/markup-compatibility/2006" xmlns:aink="http://schemas.microsoft.com/office/drawing/2016/ink" xmlns:am3d="http://schemas.microsoft.com/office/drawing/2017/model3d" xmlns:o="urn:schemas-microsoft-com:office:office" xmlns:oel="http://schemas.microsoft.com/office/2019/extlst" xmlns:r="http://schemas.openxmlformats.org/officeDocument/2006/relationships" xmlns:m="http://schemas.openxmlformats.org/officeDocument/2006/math" xmlns:v="urn:schemas-microsoft-com:vml" xmlns:wp14="http://schemas.microsoft.com/office/word/2010/wordprocessingDrawing" xmlns:wp="http://schemas.openxmlformats.org/drawingml/2006/wordprocessingDrawing" xmlns:w10="urn:schemas-microsoft-com:office:word" xmlns:w="http://schemas.openxmlformats.org/wordprocessingml/2006/main" xmlns:w14="http://schemas.microsoft.com/office/word/2010/wordml" xmlns:w15="http://schemas.microsoft.com/office/word/2012/wordml" xmlns:w16cex="http://schemas.microsoft.com/office/word/2018/wordml/cex" xmlns:w16cid="http://schemas.microsoft.com/office/word/2016/wordml/cid" xmlns:w16="http://schemas.microsoft.com/office/word/2018/wordml" xmlns:w16sdtdh="http://schemas.microsoft.com/office/word/2020/wordml/sdtdatahash" xmlns:w16se="http://schemas.microsoft.com/office/word/2015/wordml/symex" xmlns:wpg="http://schemas.microsoft.com/office/word/2010/wordprocessingGroup" xmlns:wpi="http://schemas.microsoft.com/office/word/2010/wordprocessingInk" xmlns:wne="http://schemas.microsoft.com/office/word/2006/wordml" xmlns:wps="http://schemas.microsoft.com/office/word/2010/wordprocessingShape" mc:Ignorable="w14 w15 w16se w16cid w16 w16cex w16sdtdh wp14">
+<w:numbering xmlns:wpc="http://schemas.microsoft.com/office/word/2010/wordprocessingCanvas" xmlns:cx="http://schemas.microsoft.com/office/drawing/2014/chartex" xmlns:cx1="http://schemas.microsoft.com/office/drawing/2015/9/8/chartex" xmlns:cx2="http://schemas.microsoft.com/office/drawing/2015/10/21/chartex" xmlns:cx3="http://schemas.microsoft.com/office/drawing/2016/5/9/chartex" xmlns:cx4="http://schemas.microsoft.com/office/drawing/2016/5/10/chartex" xmlns:cx5="http://schemas.microsoft.com/office/drawing/2016/5/11/chartex" xmlns:cx6="http://schemas.microsoft.com/office/drawing/2016/5/12/chartex" xmlns:cx7="http://schemas.microsoft.com/office/drawing/2016/5/13/chartex" xmlns:cx8="http://schemas.microsoft.com/office/drawing/2016/5/14/chartex" xmlns:mc="http://schemas.openxmlformats.org/markup-compatibility/2006" xmlns:aink="http://schemas.microsoft.com/office/drawing/2016/ink" xmlns:am3d="http://schemas.microsoft.com/office/drawing/2017/model3d" xmlns:o="urn:schemas-microsoft-com:office:office" xmlns:oel="http://schemas.microsoft.com/office/2019/extlst" xmlns:r="http://schemas.openxmlformats.org/officeDocument/2006/relationships" xmlns:m="http://schemas.openxmlformats.org/officeDocument/2006/math" xmlns:v="urn:schemas-microsoft-com:vml" xmlns:wp14="http://schemas.microsoft.com/office/word/2010/wordprocessingDrawing" xmlns:wp="http://schemas.openxmlformats.org/drawingml/2006/wordprocessingDrawing" xmlns:w10="urn:schemas-microsoft-com:office:word" xmlns:w="http://schemas.openxmlformats.org/wordprocessingml/2006/main" xmlns:w14="http://schemas.microsoft.com/office/word/2010/wordml" xmlns:w15="http://schemas.microsoft.com/office/word/2012/wordml" xmlns:w16cex="http://schemas.microsoft.com/office/word/2018/wordml/cex" xmlns:w16cid="http://schemas.microsoft.com/office/word/2016/wordml/cid" xmlns:w16="http://schemas.microsoft.com/office/word/2018/wordml" xmlns:w16du="http://schemas.microsoft.com/office/word/2023/wordml/word16du" xmlns:w16sdtdh="http://schemas.microsoft.com/office/word/2020/wordml/sdtdatahash" xmlns:w16se="http://schemas.microsoft.com/office/word/2015/wordml/symex" xmlns:wpg="http://schemas.microsoft.com/office/word/2010/wordprocessingGroup" xmlns:wpi="http://schemas.microsoft.com/office/word/2010/wordprocessingInk" xmlns:wne="http://schemas.microsoft.com/office/word/2006/wordml" xmlns:wps="http://schemas.microsoft.com/office/word/2010/wordprocessingShape" mc:Ignorable="w14 w15 w16se w16cid w16 w16cex w16sdtdh w16du wp14">
   <w:numPicBullet w:numPicBulletId="0">
     <w:pict>
       <v:shapetype id="_x0000_t75" coordsize="21600,21600" o:spt="75" o:preferrelative="t" path="m@4@5l@4@11@9@11@9@5xe" filled="f" stroked="f">
@@ -4097,7 +4121,7 @@
         <v:path o:extrusionok="f" gradientshapeok="t" o:connecttype="rect"/>
         <o:lock v:ext="edit" aspectratio="t"/>
       </v:shapetype>
-      <v:shape id="_x0000_i1041" type="#_x0000_t75" style="width:88pt;height:23.6pt;visibility:visible;mso-wrap-style:square" o:bullet="t">
+      <v:shape id="_x0000_i1031" type="#_x0000_t75" style="width:88pt;height:23.5pt;visibility:visible;mso-wrap-style:square" o:bullet="t">
         <v:imagedata r:id="rId1" o:title=""/>
       </v:shape>
     </w:pict>
@@ -5237,7 +5261,7 @@
 </file>
 
 <file path=word/styles.xml><?xml version="1.0" encoding="utf-8"?>
-<w:styles xmlns:mc="http://schemas.openxmlformats.org/markup-compatibility/2006" xmlns:r="http://schemas.openxmlformats.org/officeDocument/2006/relationships" xmlns:w="http://schemas.openxmlformats.org/wordprocessingml/2006/main" xmlns:w14="http://schemas.microsoft.com/office/word/2010/wordml" xmlns:w15="http://schemas.microsoft.com/office/word/2012/wordml" xmlns:w16cex="http://schemas.microsoft.com/office/word/2018/wordml/cex" xmlns:w16cid="http://schemas.microsoft.com/office/word/2016/wordml/cid" xmlns:w16="http://schemas.microsoft.com/office/word/2018/wordml" xmlns:w16sdtdh="http://schemas.microsoft.com/office/word/2020/wordml/sdtdatahash" xmlns:w16se="http://schemas.microsoft.com/office/word/2015/wordml/symex" mc:Ignorable="w14 w15 w16se w16cid w16 w16cex w16sdtdh">
+<w:styles xmlns:mc="http://schemas.openxmlformats.org/markup-compatibility/2006" xmlns:r="http://schemas.openxmlformats.org/officeDocument/2006/relationships" xmlns:w="http://schemas.openxmlformats.org/wordprocessingml/2006/main" xmlns:w14="http://schemas.microsoft.com/office/word/2010/wordml" xmlns:w15="http://schemas.microsoft.com/office/word/2012/wordml" xmlns:w16cex="http://schemas.microsoft.com/office/word/2018/wordml/cex" xmlns:w16cid="http://schemas.microsoft.com/office/word/2016/wordml/cid" xmlns:w16="http://schemas.microsoft.com/office/word/2018/wordml" xmlns:w16du="http://schemas.microsoft.com/office/word/2023/wordml/word16du" xmlns:w16sdtdh="http://schemas.microsoft.com/office/word/2020/wordml/sdtdatahash" xmlns:w16se="http://schemas.microsoft.com/office/word/2015/wordml/symex" mc:Ignorable="w14 w15 w16se w16cid w16 w16cex w16sdtdh w16du">
   <w:docDefaults>
     <w:rPrDefault>
       <w:rPr>

</xml_diff>

<commit_message>
Systems: Correct -209 test to 1.94
</commit_message>
<xml_diff>
--- a/Docs/Thrust_Limits_and_TRI.docx
+++ b/Docs/Thrust_Limits_and_TRI.docx
@@ -111,7 +111,7 @@
           <w:sz w:val="24"/>
           <w:szCs w:val="24"/>
         </w:rPr>
-        <w:t>3/25/2025</w:t>
+        <w:t>3/28/2025</w:t>
       </w:r>
       <w:r>
         <w:rPr>
@@ -2922,7 +2922,13 @@
         <w:br/>
       </w:r>
       <w:r>
-        <w:t>Tests the TRI when depressed. RAT window will display 12 PLUS. EPR limit window will display one of the following values based on engine type: -217: 1.94, -217A: 2.04, -219: 2.08.</w:t>
+        <w:t>Tests the TRI when depressed. RAT window will display 12 PLUS. EPR limit window will display one of the following values based on engine type: -2</w:t>
+      </w:r>
+      <w:r>
+        <w:t>09</w:t>
+      </w:r>
+      <w:r>
+        <w:t>: 1.94, -217A: 2.04, -219: 2.08.</w:t>
       </w:r>
       <w:r>
         <w:t xml:space="preserve"> Upon releasing, TRI will be </w:t>
@@ -3436,15 +3442,7 @@
         <w:br/>
       </w:r>
       <w:r>
-        <w:t xml:space="preserve">Available with the TRI set to </w:t>
-      </w:r>
-      <w:proofErr w:type="spellStart"/>
-      <w:r>
-        <w:t>TO</w:t>
-      </w:r>
-      <w:proofErr w:type="spellEnd"/>
-      <w:r>
-        <w:t xml:space="preserve"> and</w:t>
+        <w:t>Available with the TRI set to TO and</w:t>
       </w:r>
       <w:r>
         <w:t xml:space="preserve"> </w:t>
@@ -3496,15 +3494,7 @@
         <w:br/>
       </w:r>
       <w:r>
-        <w:t xml:space="preserve">Available with the TRI set to </w:t>
-      </w:r>
-      <w:proofErr w:type="spellStart"/>
-      <w:r>
-        <w:t>TO</w:t>
-      </w:r>
-      <w:proofErr w:type="spellEnd"/>
-      <w:r>
-        <w:t xml:space="preserve"> and the Automatic Reserve Thrust</w:t>
+        <w:t>Available with the TRI set to TO and the Automatic Reserve Thrust</w:t>
       </w:r>
       <w:r>
         <w:t xml:space="preserve"> (ART)</w:t>
@@ -3540,15 +3530,7 @@
       </w:r>
       <w:r>
         <w:br/>
-        <w:t xml:space="preserve">Available with the TRI set to </w:t>
-      </w:r>
-      <w:proofErr w:type="spellStart"/>
-      <w:r>
-        <w:t>TO</w:t>
-      </w:r>
-      <w:proofErr w:type="spellEnd"/>
-      <w:r>
-        <w:t xml:space="preserve"> FLEX and the Automatic Reserve Thrust </w:t>
+        <w:t xml:space="preserve">Available with the TRI set to TO FLEX and the Automatic Reserve Thrust </w:t>
       </w:r>
       <w:r>
         <w:t xml:space="preserve">(ART) </w:t>
@@ -4153,7 +4135,7 @@
     <mc:AlternateContent>
       <mc:Choice Requires="v">
         <w:pict>
-          <v:shapetype w14:anchorId="7C47E97C" id="_x0000_t75" coordsize="21600,21600" o:spt="75" o:preferrelative="t" path="m@4@5l@4@11@9@11@9@5xe" filled="f" stroked="f">
+          <v:shapetype w14:anchorId="604CE9DE" id="_x0000_t75" coordsize="21600,21600" o:spt="75" o:preferrelative="t" path="m@4@5l@4@11@9@11@9@5xe" filled="f" stroked="f">
             <v:stroke joinstyle="miter"/>
             <v:formulas>
               <v:f eqn="if lineDrawn pixelLineWidth 0"/>
@@ -4172,17 +4154,17 @@
             <v:path o:extrusionok="f" gradientshapeok="t" o:connecttype="rect"/>
             <o:lock v:ext="edit" aspectratio="t"/>
           </v:shapetype>
-          <v:shape id="Picture 1963439838" o:spid="_x0000_i1025" type="#_x0000_t75" style="width:87.75pt;height:24pt;visibility:visible;mso-wrap-style:square">
+          <v:shape id="Picture 69394542" o:spid="_x0000_i1025" type="#_x0000_t75" style="width:87.75pt;height:24pt;visibility:visible;mso-wrap-style:square">
             <v:imagedata r:id="rId1" o:title=""/>
           </v:shape>
         </w:pict>
       </mc:Choice>
       <mc:Fallback>
         <w:drawing>
-          <wp:inline distT="0" distB="0" distL="0" distR="0" wp14:anchorId="27AE307F" wp14:editId="60872EE8">
+          <wp:inline distT="0" distB="0" distL="0" distR="0" wp14:anchorId="0AB0A6FE" wp14:editId="36030C81">
             <wp:extent cx="1114425" cy="304800"/>
             <wp:effectExtent l="0" t="0" r="0" b="0"/>
-            <wp:docPr id="1963439838" name="Picture 1963439838"/>
+            <wp:docPr id="69394542" name="Picture 69394542"/>
             <wp:cNvGraphicFramePr>
               <a:graphicFrameLocks xmlns:a="http://schemas.openxmlformats.org/drawingml/2006/main" noChangeAspect="1"/>
             </wp:cNvGraphicFramePr>

</xml_diff>